<commit_message>
feat: add score_min field
</commit_message>
<xml_diff>
--- a/static/sample_score.docx
+++ b/static/sample_score.docx
@@ -67,52 +67,58 @@
           <w:sz w:val="32"/>
           <w:szCs w:val="32"/>
         </w:rPr>
-        <w:t>大學暨技術</w:t>
-      </w:r>
-      <w:bookmarkStart w:id="0" w:name="_GoBack"/>
-      <w:bookmarkEnd w:id="0"/>
+        <w:t>大學暨技術校院二年制進修部甄試招生</w:t>
+      </w:r>
+    </w:p>
+    <w:p>
+      <w:pPr>
+        <w:jc w:val="center"/>
+        <w:rPr>
+          <w:rFonts w:ascii="標楷體" w:eastAsia="標楷體" w:hAnsi="標楷體"/>
+          <w:sz w:val="36"/>
+          <w:szCs w:val="36"/>
+        </w:rPr>
+      </w:pPr>
+      <w:r>
+        <w:rPr>
+          <w:rFonts w:ascii="標楷體" w:eastAsia="標楷體" w:hAnsi="標楷體" w:hint="eastAsia"/>
+          <w:sz w:val="36"/>
+          <w:szCs w:val="36"/>
+        </w:rPr>
+        <w:t>成績單</w:t>
+      </w:r>
+    </w:p>
+    <w:p>
+      <w:pPr>
+        <w:rPr>
+          <w:rFonts w:ascii="新細明體" w:eastAsia="新細明體" w:hAnsi="新細明體"/>
+          <w:sz w:val="32"/>
+          <w:szCs w:val="32"/>
+        </w:rPr>
+      </w:pPr>
       <w:r>
         <w:rPr>
           <w:rFonts w:ascii="標楷體" w:eastAsia="標楷體" w:hAnsi="標楷體" w:hint="eastAsia"/>
           <w:sz w:val="32"/>
           <w:szCs w:val="32"/>
         </w:rPr>
-        <w:t>校院二年制進修部甄試招生</w:t>
-      </w:r>
-    </w:p>
-    <w:p>
-      <w:pPr>
-        <w:jc w:val="center"/>
-        <w:rPr>
-          <w:rFonts w:ascii="標楷體" w:eastAsia="標楷體" w:hAnsi="標楷體"/>
-          <w:sz w:val="36"/>
-          <w:szCs w:val="36"/>
-        </w:rPr>
-      </w:pPr>
-      <w:r>
-        <w:rPr>
-          <w:rFonts w:ascii="標楷體" w:eastAsia="標楷體" w:hAnsi="標楷體" w:hint="eastAsia"/>
-          <w:sz w:val="36"/>
-          <w:szCs w:val="36"/>
-        </w:rPr>
-        <w:t>成績單</w:t>
-      </w:r>
-    </w:p>
-    <w:p>
-      <w:pPr>
-        <w:rPr>
-          <w:rFonts w:ascii="新細明體" w:eastAsia="新細明體" w:hAnsi="新細明體"/>
-          <w:sz w:val="32"/>
-          <w:szCs w:val="32"/>
-        </w:rPr>
-      </w:pPr>
+        <w:t>報名</w:t>
+      </w:r>
       <w:r>
         <w:rPr>
           <w:rFonts w:ascii="標楷體" w:eastAsia="標楷體" w:hAnsi="標楷體" w:hint="eastAsia"/>
           <w:sz w:val="32"/>
           <w:szCs w:val="32"/>
         </w:rPr>
-        <w:t>報名編號</w:t>
+        <w:t>證</w:t>
+      </w:r>
+      <w:r>
+        <w:rPr>
+          <w:rFonts w:ascii="標楷體" w:eastAsia="標楷體" w:hAnsi="標楷體" w:hint="eastAsia"/>
+          <w:sz w:val="32"/>
+          <w:szCs w:val="32"/>
+        </w:rPr>
+        <w:t>號</w:t>
       </w:r>
       <w:r>
         <w:rPr>
@@ -449,15 +455,7 @@
                 <w:sz w:val="28"/>
                 <w:szCs w:val="28"/>
               </w:rPr>
-              <w:t>core</w:t>
-            </w:r>
-            <w:r>
-              <w:rPr>
-                <w:rFonts w:ascii="標楷體" w:eastAsia="標楷體" w:hAnsi="標楷體"/>
-                <w:sz w:val="28"/>
-                <w:szCs w:val="28"/>
-              </w:rPr>
-              <w:t>2</w:t>
+              <w:t>core2</w:t>
             </w:r>
             <w:r>
               <w:rPr>
@@ -501,23 +499,7 @@
                 <w:sz w:val="28"/>
                 <w:szCs w:val="28"/>
               </w:rPr>
-              <w:t>{label_</w:t>
-            </w:r>
-            <w:r>
-              <w:rPr>
-                <w:rFonts w:ascii="標楷體" w:eastAsia="標楷體" w:hAnsi="標楷體"/>
-                <w:sz w:val="28"/>
-                <w:szCs w:val="28"/>
-              </w:rPr>
-              <w:t>3</w:t>
-            </w:r>
-            <w:r>
-              <w:rPr>
-                <w:rFonts w:ascii="標楷體" w:eastAsia="標楷體" w:hAnsi="標楷體"/>
-                <w:sz w:val="28"/>
-                <w:szCs w:val="28"/>
-              </w:rPr>
-              <w:t>}}</w:t>
+              <w:t>{label_3}}</w:t>
             </w:r>
           </w:p>
         </w:tc>
@@ -549,15 +531,7 @@
                 <w:sz w:val="28"/>
                 <w:szCs w:val="28"/>
               </w:rPr>
-              <w:t>core</w:t>
-            </w:r>
-            <w:r>
-              <w:rPr>
-                <w:rFonts w:ascii="標楷體" w:eastAsia="標楷體" w:hAnsi="標楷體"/>
-                <w:sz w:val="28"/>
-                <w:szCs w:val="28"/>
-              </w:rPr>
-              <w:t>3</w:t>
+              <w:t>core3</w:t>
             </w:r>
             <w:r>
               <w:rPr>
@@ -672,12 +646,39 @@
           <w:p>
             <w:pPr>
               <w:ind w:left="15"/>
+              <w:jc w:val="center"/>
               <w:rPr>
                 <w:rFonts w:ascii="標楷體" w:eastAsia="標楷體" w:hAnsi="標楷體"/>
                 <w:sz w:val="28"/>
                 <w:szCs w:val="28"/>
               </w:rPr>
             </w:pPr>
+            <w:r>
+              <w:rPr>
+                <w:rFonts w:ascii="標楷體" w:eastAsia="標楷體" w:hAnsi="標楷體" w:hint="eastAsia"/>
+                <w:sz w:val="28"/>
+                <w:szCs w:val="28"/>
+              </w:rPr>
+              <w:t>{{s</w:t>
+            </w:r>
+            <w:r>
+              <w:rPr>
+                <w:rFonts w:ascii="標楷體" w:eastAsia="標楷體" w:hAnsi="標楷體"/>
+                <w:sz w:val="28"/>
+                <w:szCs w:val="28"/>
+              </w:rPr>
+              <w:t>core_min</w:t>
+            </w:r>
+            <w:bookmarkStart w:id="0" w:name="_GoBack"/>
+            <w:bookmarkEnd w:id="0"/>
+            <w:r>
+              <w:rPr>
+                <w:rFonts w:ascii="標楷體" w:eastAsia="標楷體" w:hAnsi="標楷體" w:hint="eastAsia"/>
+                <w:sz w:val="28"/>
+                <w:szCs w:val="28"/>
+              </w:rPr>
+              <w:t>}}</w:t>
+            </w:r>
           </w:p>
         </w:tc>
       </w:tr>
@@ -1439,6 +1440,7 @@
     <w:lsdException w:name="HTML Sample" w:semiHidden="1" w:unhideWhenUsed="1"/>
     <w:lsdException w:name="HTML Typewriter" w:semiHidden="1" w:unhideWhenUsed="1"/>
     <w:lsdException w:name="HTML Variable" w:semiHidden="1" w:unhideWhenUsed="1"/>
+    <w:lsdException w:name="Normal Table" w:semiHidden="1" w:unhideWhenUsed="1"/>
     <w:lsdException w:name="annotation subject" w:semiHidden="1" w:unhideWhenUsed="1"/>
     <w:lsdException w:name="No List" w:semiHidden="1" w:unhideWhenUsed="1"/>
     <w:lsdException w:name="Outline List 1" w:semiHidden="1" w:unhideWhenUsed="1"/>
@@ -1482,8 +1484,10 @@
     <w:lsdException w:name="Table Elegant" w:semiHidden="1" w:unhideWhenUsed="1"/>
     <w:lsdException w:name="Table Professional" w:semiHidden="1" w:unhideWhenUsed="1"/>
     <w:lsdException w:name="Table Subtle 1" w:semiHidden="1" w:unhideWhenUsed="1"/>
+    <w:lsdException w:name="Table Subtle 2" w:semiHidden="1" w:unhideWhenUsed="1"/>
     <w:lsdException w:name="Table Web 1" w:semiHidden="1" w:unhideWhenUsed="1"/>
     <w:lsdException w:name="Table Web 2" w:semiHidden="1" w:unhideWhenUsed="1"/>
+    <w:lsdException w:name="Table Web 3" w:semiHidden="1" w:unhideWhenUsed="1"/>
     <w:lsdException w:name="Balloon Text" w:semiHidden="1" w:unhideWhenUsed="1"/>
     <w:lsdException w:name="Table Grid" w:uiPriority="59"/>
     <w:lsdException w:name="Table Theme" w:semiHidden="1" w:unhideWhenUsed="1"/>
@@ -2115,7 +2119,7 @@
 </file>
 
 <file path=customXml/itemProps1.xml><?xml version="1.0" encoding="utf-8"?>
-<ds:datastoreItem xmlns:ds="http://schemas.openxmlformats.org/officeDocument/2006/customXml" ds:itemID="{488230F8-F450-40F4-A8DC-599F2E2B5F6D}">
+<ds:datastoreItem xmlns:ds="http://schemas.openxmlformats.org/officeDocument/2006/customXml" ds:itemID="{F98237C5-AF8E-4C4B-83A0-AE5B7E3B3147}">
   <ds:schemaRefs>
     <ds:schemaRef ds:uri="http://schemas.openxmlformats.org/officeDocument/2006/bibliography"/>
   </ds:schemaRefs>

</xml_diff>

<commit_message>
feat: can view student score rank
</commit_message>
<xml_diff>
--- a/static/sample_score.docx
+++ b/static/sample_score.docx
@@ -195,7 +195,7 @@
     </w:p>
     <w:tbl>
       <w:tblPr>
-        <w:tblW w:w="9513" w:type="dxa"/>
+        <w:tblW w:w="0" w:type="auto"/>
         <w:tblInd w:w="13" w:type="dxa"/>
         <w:tblBorders>
           <w:top w:val="single" w:sz="4" w:space="0" w:color="auto"/>
@@ -205,6 +205,7 @@
           <w:insideH w:val="single" w:sz="4" w:space="0" w:color="auto"/>
           <w:insideV w:val="single" w:sz="4" w:space="0" w:color="auto"/>
         </w:tblBorders>
+        <w:tblLayout w:type="fixed"/>
         <w:tblCellMar>
           <w:left w:w="28" w:type="dxa"/>
           <w:right w:w="28" w:type="dxa"/>
@@ -609,6 +610,48 @@
               </w:rPr>
               <w:t>}}</w:t>
             </w:r>
+            <w:r>
+              <w:rPr>
+                <w:rFonts w:ascii="標楷體" w:eastAsia="標楷體" w:hAnsi="標楷體" w:hint="eastAsia"/>
+                <w:sz w:val="28"/>
+                <w:szCs w:val="28"/>
+              </w:rPr>
+              <w:t xml:space="preserve"> ／</w:t>
+            </w:r>
+            <w:bookmarkStart w:id="0" w:name="_GoBack"/>
+            <w:bookmarkEnd w:id="0"/>
+            <w:r>
+              <w:rPr>
+                <w:rFonts w:ascii="標楷體" w:eastAsia="標楷體" w:hAnsi="標楷體" w:hint="eastAsia"/>
+                <w:sz w:val="28"/>
+                <w:szCs w:val="28"/>
+              </w:rPr>
+              <w:t xml:space="preserve"> </w:t>
+            </w:r>
+            <w:r>
+              <w:rPr>
+                <w:rFonts w:ascii="標楷體" w:eastAsia="標楷體" w:hAnsi="標楷體"/>
+                <w:sz w:val="28"/>
+                <w:szCs w:val="28"/>
+              </w:rPr>
+              <w:t>{{</w:t>
+            </w:r>
+            <w:r>
+              <w:rPr>
+                <w:rFonts w:ascii="標楷體" w:eastAsia="標楷體" w:hAnsi="標楷體"/>
+                <w:sz w:val="28"/>
+                <w:szCs w:val="28"/>
+              </w:rPr>
+              <w:t>rank</w:t>
+            </w:r>
+            <w:r>
+              <w:rPr>
+                <w:rFonts w:ascii="標楷體" w:eastAsia="標楷體" w:hAnsi="標楷體"/>
+                <w:sz w:val="28"/>
+                <w:szCs w:val="28"/>
+              </w:rPr>
+              <w:t>}}</w:t>
+            </w:r>
           </w:p>
         </w:tc>
       </w:tr>
@@ -669,8 +712,6 @@
               </w:rPr>
               <w:t>core_min</w:t>
             </w:r>
-            <w:bookmarkStart w:id="0" w:name="_GoBack"/>
-            <w:bookmarkEnd w:id="0"/>
             <w:r>
               <w:rPr>
                 <w:rFonts w:ascii="標楷體" w:eastAsia="標楷體" w:hAnsi="標楷體" w:hint="eastAsia"/>
@@ -890,7 +931,19 @@
         <w:rPr>
           <w:rFonts w:asciiTheme="minorEastAsia" w:hAnsiTheme="minorEastAsia" w:hint="eastAsia"/>
         </w:rPr>
-        <w:t>本會依考生總成績訂定最低錄取標準，考生志願及成績達該錄取標準者，始予辦理網路選填志願分發</w:t>
+        <w:t>本會依考生總成績訂定最低</w:t>
+      </w:r>
+      <w:r>
+        <w:rPr>
+          <w:rFonts w:asciiTheme="minorEastAsia" w:hAnsiTheme="minorEastAsia" w:hint="eastAsia"/>
+        </w:rPr>
+        <w:t>選填志願</w:t>
+      </w:r>
+      <w:r>
+        <w:rPr>
+          <w:rFonts w:asciiTheme="minorEastAsia" w:hAnsiTheme="minorEastAsia" w:hint="eastAsia"/>
+        </w:rPr>
+        <w:t>標準，考生志願及成績達該錄取標準者，始予辦理網路選填志願分發</w:t>
       </w:r>
       <w:r>
         <w:rPr>
@@ -1012,7 +1065,13 @@
         <w:rPr>
           <w:rFonts w:asciiTheme="minorEastAsia" w:hAnsiTheme="minorEastAsia" w:hint="eastAsia"/>
         </w:rPr>
-        <w:t>經送出完成選填志願作業，不得以任何理由要求更換，未於規定期間內上網選填志願者，一律視同放棄錄取資格，不予分發</w:t>
+        <w:t>選填志願作業一經確認送出完成即</w:t>
+      </w:r>
+      <w:r>
+        <w:rPr>
+          <w:rFonts w:asciiTheme="minorEastAsia" w:hAnsiTheme="minorEastAsia" w:hint="eastAsia"/>
+        </w:rPr>
+        <w:t>不得以任何理由要求更換，未於規定期間內上網選填志願者，一律視同放棄錄取資格，不予分發</w:t>
       </w:r>
       <w:r>
         <w:rPr>
@@ -2119,7 +2178,7 @@
 </file>
 
 <file path=customXml/itemProps1.xml><?xml version="1.0" encoding="utf-8"?>
-<ds:datastoreItem xmlns:ds="http://schemas.openxmlformats.org/officeDocument/2006/customXml" ds:itemID="{F98237C5-AF8E-4C4B-83A0-AE5B7E3B3147}">
+<ds:datastoreItem xmlns:ds="http://schemas.openxmlformats.org/officeDocument/2006/customXml" ds:itemID="{CC45FC26-C261-42B6-AD50-CC2C95B60044}">
   <ds:schemaRefs>
     <ds:schemaRef ds:uri="http://schemas.openxmlformats.org/officeDocument/2006/bibliography"/>
   </ds:schemaRefs>

</xml_diff>